<commit_message>
Fixed keystore update guidance
</commit_message>
<xml_diff>
--- a/doc/release/HPC DME Release Notes 2.25.0.docx
+++ b/doc/release/HPC DME Release Notes 2.25.0.docx
@@ -3338,14 +3338,14 @@
                 <w:sz w:val="28"/>
                 <w:szCs w:val="28"/>
               </w:rPr>
-              <w:t>Release 2.22.0</w:t>
-            </w:r>
-            <w:r>
-              <w:rPr>
-                <w:sz w:val="28"/>
-                <w:szCs w:val="28"/>
-              </w:rPr>
-              <w:t xml:space="preserve"> updated the </w:t>
+              <w:t>T</w:t>
+            </w:r>
+            <w:r>
+              <w:rPr>
+                <w:sz w:val="28"/>
+                <w:szCs w:val="28"/>
+              </w:rPr>
+              <w:t xml:space="preserve">he </w:t>
             </w:r>
             <w:r>
               <w:rPr>
@@ -3372,6 +3372,13 @@
             </w:r>
             <w:r>
               <w:rPr>
+                <w:sz w:val="28"/>
+                <w:szCs w:val="28"/>
+              </w:rPr>
+              <w:t xml:space="preserve"> has been updated in this Release</w:t>
+            </w:r>
+            <w:r>
+              <w:rPr>
                 <w:color w:val="000000"/>
                 <w:sz w:val="28"/>
                 <w:szCs w:val="28"/>
@@ -3392,15 +3399,7 @@
                 <w:sz w:val="28"/>
                 <w:szCs w:val="28"/>
               </w:rPr>
-              <w:t xml:space="preserve">, </w:t>
-            </w:r>
-            <w:r>
-              <w:rPr>
-                <w:color w:val="000000"/>
-                <w:sz w:val="28"/>
-                <w:szCs w:val="28"/>
-              </w:rPr>
-              <w:t xml:space="preserve">before running any commands, </w:t>
+              <w:t xml:space="preserve"> </w:t>
             </w:r>
             <w:r>
               <w:rPr>
@@ -3471,7 +3470,7 @@
                 <w:sz w:val="28"/>
                 <w:szCs w:val="28"/>
               </w:rPr>
-              <w:t xml:space="preserve"> from GitHub master </w:t>
+              <w:t xml:space="preserve"> from GitHub master</w:t>
             </w:r>
             <w:r>
               <w:rPr>
@@ -3479,7 +3478,7 @@
                 <w:sz w:val="28"/>
                 <w:szCs w:val="28"/>
               </w:rPr>
-              <w:t>if you did not update it after Release 2.22.0</w:t>
+              <w:t xml:space="preserve"> before running any commands</w:t>
             </w:r>
             <w:r>
               <w:rPr>

</xml_diff>